<commit_message>
REPORTE COTIZACIONES EN DOCX Y PDF
</commit_message>
<xml_diff>
--- a/public/ReporteCotizacion.docx
+++ b/public/ReporteCotizacion.docx
@@ -153,7 +153,7 @@
             </w:pPr>
             <w:r>
               <w:rPr/>
-              <w:t xml:space="preserve">asd</w:t>
+              <w:t xml:space="preserve">sdasd</w:t>
             </w:r>
           </w:p>
         </w:tc>
@@ -184,94 +184,35 @@
             </w:pPr>
             <w:r>
               <w:rPr/>
-              <w:t xml:space="preserve">hjk</w:t>
-            </w:r>
-          </w:p>
-        </w:tc>
-        <w:tc>
-          <w:tcPr>
-            <w:tcW w:w="2000" w:type="dxa"/>
-          </w:tcPr>
-          <w:p>
-            <w:pPr>
-              <w:jc w:val="center"/>
-            </w:pPr>
-            <w:r>
-              <w:rPr/>
-              <w:t xml:space="preserve">hjk</w:t>
-            </w:r>
-          </w:p>
-        </w:tc>
-        <w:tc>
-          <w:tcPr>
-            <w:tcW w:w="2000" w:type="dxa"/>
-          </w:tcPr>
-          <w:p>
-            <w:pPr>
-              <w:jc w:val="center"/>
-            </w:pPr>
-            <w:r>
-              <w:rPr/>
-              <w:t xml:space="preserve">hjk</w:t>
-            </w:r>
-          </w:p>
-        </w:tc>
-      </w:tr>
-      <w:tr>
-        <w:trPr/>
-        <w:tc>
-          <w:tcPr>
-            <w:tcW w:w="2000" w:type="dxa"/>
-          </w:tcPr>
-          <w:p>
-            <w:pPr>
-              <w:jc w:val="center"/>
-            </w:pPr>
-            <w:r>
-              <w:rPr/>
-              <w:t xml:space="preserve">3</w:t>
-            </w:r>
-          </w:p>
-        </w:tc>
-        <w:tc>
-          <w:tcPr>
-            <w:tcW w:w="2000" w:type="dxa"/>
-          </w:tcPr>
-          <w:p>
-            <w:pPr>
-              <w:jc w:val="center"/>
-            </w:pPr>
-            <w:r>
-              <w:rPr/>
-              <w:t xml:space="preserve">klñ</w:t>
-            </w:r>
-          </w:p>
-        </w:tc>
-        <w:tc>
-          <w:tcPr>
-            <w:tcW w:w="2000" w:type="dxa"/>
-          </w:tcPr>
-          <w:p>
-            <w:pPr>
-              <w:jc w:val="center"/>
-            </w:pPr>
-            <w:r>
-              <w:rPr/>
-              <w:t xml:space="preserve">klñ</w:t>
-            </w:r>
-          </w:p>
-        </w:tc>
-        <w:tc>
-          <w:tcPr>
-            <w:tcW w:w="2000" w:type="dxa"/>
-          </w:tcPr>
-          <w:p>
-            <w:pPr>
-              <w:jc w:val="center"/>
-            </w:pPr>
-            <w:r>
-              <w:rPr/>
-              <w:t xml:space="preserve">klñ</w:t>
+              <w:t xml:space="preserve">cotizacion2</w:t>
+            </w:r>
+          </w:p>
+        </w:tc>
+        <w:tc>
+          <w:tcPr>
+            <w:tcW w:w="2000" w:type="dxa"/>
+          </w:tcPr>
+          <w:p>
+            <w:pPr>
+              <w:jc w:val="center"/>
+            </w:pPr>
+            <w:r>
+              <w:rPr/>
+              <w:t xml:space="preserve">800</w:t>
+            </w:r>
+          </w:p>
+        </w:tc>
+        <w:tc>
+          <w:tcPr>
+            <w:tcW w:w="2000" w:type="dxa"/>
+          </w:tcPr>
+          <w:p>
+            <w:pPr>
+              <w:jc w:val="center"/>
+            </w:pPr>
+            <w:r>
+              <w:rPr/>
+              <w:t xml:space="preserve">600</w:t>
             </w:r>
           </w:p>
         </w:tc>

</xml_diff>

<commit_message>
COTIZACIONES A DOCX,XLSX,PDF, IEPI Y ISBN A LIBROS,CAMBIOS A DISEÑO DE COTIZACIONES
</commit_message>
<xml_diff>
--- a/public/ReporteCotizacion.docx
+++ b/public/ReporteCotizacion.docx
@@ -4,97 +4,357 @@
   <w:body>
     <w:p>
       <w:pPr>
+        <w:jc w:val="right"/>
+        <w:spacing w:after="0"/>
+      </w:pPr>
+      <w:r>
+        <w:rPr>
+          <w:rFonts w:ascii="Cambria (Títulos)" w:hAnsi="Cambria (Títulos)" w:eastAsia="Cambria (Títulos)" w:cs="Cambria (Títulos)"/>
+          <w:sz w:val="20"/>
+          <w:szCs w:val="20"/>
+          <w:b/>
+          <w:bCs/>
+        </w:rPr>
+        <w:t xml:space="preserve">No. 001 </w:t>
+      </w:r>
+    </w:p>
+    <w:p>
+      <w:pPr>
+        <w:spacing w:after="0"/>
+      </w:pPr>
+      <w:pPr/>
+    </w:p>
+    <w:p>
+      <w:pPr>
+        <w:spacing w:after="0"/>
+      </w:pPr>
+      <w:r>
+        <w:rPr>
+          <w:rFonts w:ascii="Cambria (Títulos)" w:hAnsi="Cambria (Títulos)" w:eastAsia="Cambria (Títulos)" w:cs="Cambria (Títulos)"/>
+          <w:sz w:val="20"/>
+          <w:szCs w:val="20"/>
+        </w:rPr>
+        <w:t xml:space="preserve">Guayaquil, 12 de enero de 2018</w:t>
+      </w:r>
+    </w:p>
+    <w:p>
+      <w:pPr>
+        <w:spacing w:after="0"/>
+      </w:pPr>
+      <w:pPr/>
+    </w:p>
+    <w:p>
+      <w:pPr>
         <w:jc w:val="center"/>
       </w:pPr>
       <w:r>
         <w:rPr>
-          <w:sz w:val="32"/>
-          <w:szCs w:val="32"/>
-          <w:b/>
-          <w:bCs/>
-        </w:rPr>
-        <w:t xml:space="preserve">Cotizaciones</w:t>
-      </w:r>
+          <w:rFonts w:ascii="Cambria (Títulos)" w:hAnsi="Cambria (Títulos)" w:eastAsia="Cambria (Títulos)" w:cs="Cambria (Títulos)"/>
+          <w:sz w:val="20"/>
+          <w:szCs w:val="20"/>
+          <w:b/>
+          <w:bCs/>
+        </w:rPr>
+        <w:t xml:space="preserve">PRODUCCIÓN DE LA OBRA: </w:t>
+      </w:r>
+    </w:p>
+    <w:p>
+      <w:pPr>
+        <w:spacing w:after="0"/>
+      </w:pPr>
+      <w:pPr/>
+    </w:p>
+    <w:p>
+      <w:pPr>
+        <w:jc w:val="center"/>
+      </w:pPr>
+      <w:r>
+        <w:rPr>
+          <w:rFonts w:ascii="Cambria (Títulos)" w:hAnsi="Cambria (Títulos)" w:eastAsia="Cambria (Títulos)" w:cs="Cambria (Títulos)"/>
+          <w:sz w:val="20"/>
+          <w:szCs w:val="20"/>
+          <w:b/>
+          <w:bCs/>
+        </w:rPr>
+        <w:t xml:space="preserve">Gestión para la formación en gobernabilidad en el escenario ecuatoriano</w:t>
+      </w:r>
+    </w:p>
+    <w:p>
+      <w:pPr>
+        <w:spacing w:after="0"/>
+      </w:pPr>
+      <w:pPr/>
+    </w:p>
+    <w:p>
+      <w:pPr>
+        <w:jc w:val="both"/>
+      </w:pPr>
+      <w:r>
+        <w:rPr>
+          <w:rFonts w:ascii="Cambria (Títulos)" w:hAnsi="Cambria (Títulos)" w:eastAsia="Cambria (Títulos)" w:cs="Cambria (Títulos)"/>
+          <w:sz w:val="20"/>
+          <w:szCs w:val="20"/>
+        </w:rPr>
+        <w:t xml:space="preserve">Cotización solicitada, en mes de enero de 2018, de acuerdo con las siguientes características:</w:t>
+      </w:r>
+    </w:p>
+    <w:p>
+      <w:pPr>
+        <w:spacing w:after="0"/>
+      </w:pPr>
+      <w:pPr/>
+    </w:p>
+    <w:p>
+      <w:pPr>
+        <w:jc w:val="both"/>
+        <w:spacing w:after="0"/>
+      </w:pPr>
+      <w:r>
+        <w:rPr>
+          <w:rFonts w:ascii="Cambria (Títulos)" w:hAnsi="Cambria (Títulos)" w:eastAsia="Cambria (Títulos)" w:cs="Cambria (Títulos)"/>
+          <w:sz w:val="20"/>
+          <w:szCs w:val="20"/>
+          <w:b/>
+          <w:bCs/>
+        </w:rPr>
+        <w:t xml:space="preserve">Título: </w:t>
+      </w:r>
+      <w:r>
+        <w:rPr>
+          <w:rFonts w:ascii="Cambria (Títulos)" w:hAnsi="Cambria (Títulos)" w:eastAsia="Cambria (Títulos)" w:cs="Cambria (Títulos)"/>
+          <w:sz w:val="20"/>
+          <w:szCs w:val="20"/>
+        </w:rPr>
+        <w:t xml:space="preserve">Gestión para la formación en gobernabilidad en el escenario ecuatoriano</w:t>
+      </w:r>
+    </w:p>
+    <w:p>
+      <w:pPr>
+        <w:jc w:val="both"/>
+        <w:spacing w:after="0"/>
+      </w:pPr>
+      <w:r>
+        <w:rPr>
+          <w:rFonts w:ascii="Cambria (Títulos)" w:hAnsi="Cambria (Títulos)" w:eastAsia="Cambria (Títulos)" w:cs="Cambria (Títulos)"/>
+          <w:sz w:val="20"/>
+          <w:szCs w:val="20"/>
+          <w:b/>
+          <w:bCs/>
+        </w:rPr>
+        <w:t xml:space="preserve">Autores: </w:t>
+      </w:r>
+      <w:r>
+        <w:rPr>
+          <w:rFonts w:ascii="Cambria (Títulos)" w:hAnsi="Cambria (Títulos)" w:eastAsia="Cambria (Títulos)" w:cs="Cambria (Títulos)"/>
+          <w:sz w:val="20"/>
+          <w:szCs w:val="20"/>
+        </w:rPr>
+        <w:t xml:space="preserve">Mauro Toscanini Segale.</w:t>
+      </w:r>
+    </w:p>
+    <w:p>
+      <w:pPr>
+        <w:jc w:val="both"/>
+        <w:spacing w:after="0"/>
+      </w:pPr>
+      <w:r>
+        <w:rPr>
+          <w:rFonts w:ascii="Cambria (Títulos)" w:hAnsi="Cambria (Títulos)" w:eastAsia="Cambria (Títulos)" w:cs="Cambria (Títulos)"/>
+          <w:sz w:val="20"/>
+          <w:szCs w:val="20"/>
+          <w:b/>
+          <w:bCs/>
+        </w:rPr>
+        <w:t xml:space="preserve">Tamaño: </w:t>
+      </w:r>
+      <w:r>
+        <w:rPr>
+          <w:rFonts w:ascii="Cambria (Títulos)" w:hAnsi="Cambria (Títulos)" w:eastAsia="Cambria (Títulos)" w:cs="Cambria (Títulos)"/>
+          <w:sz w:val="20"/>
+          <w:szCs w:val="20"/>
+        </w:rPr>
+        <w:t xml:space="preserve">A1 (594 x 841 mm)</w:t>
+      </w:r>
+    </w:p>
+    <w:p>
+      <w:pPr>
+        <w:jc w:val="both"/>
+        <w:spacing w:after="0"/>
+      </w:pPr>
+      <w:r>
+        <w:rPr>
+          <w:rFonts w:ascii="Cambria (Títulos)" w:hAnsi="Cambria (Títulos)" w:eastAsia="Cambria (Títulos)" w:cs="Cambria (Títulos)"/>
+          <w:sz w:val="20"/>
+          <w:szCs w:val="20"/>
+          <w:b/>
+          <w:bCs/>
+        </w:rPr>
+        <w:t xml:space="preserve">Papel: </w:t>
+      </w:r>
+      <w:r>
+        <w:rPr>
+          <w:rFonts w:ascii="Cambria (Títulos)" w:hAnsi="Cambria (Títulos)" w:eastAsia="Cambria (Títulos)" w:cs="Cambria (Títulos)"/>
+          <w:sz w:val="20"/>
+          <w:szCs w:val="20"/>
+        </w:rPr>
+        <w:t xml:space="preserve">1</w:t>
+      </w:r>
+    </w:p>
+    <w:p>
+      <w:pPr>
+        <w:jc w:val="both"/>
+        <w:spacing w:after="0"/>
+      </w:pPr>
+      <w:r>
+        <w:rPr>
+          <w:rFonts w:ascii="Cambria (Títulos)" w:hAnsi="Cambria (Títulos)" w:eastAsia="Cambria (Títulos)" w:cs="Cambria (Títulos)"/>
+          <w:sz w:val="20"/>
+          <w:szCs w:val="20"/>
+          <w:b/>
+          <w:bCs/>
+        </w:rPr>
+        <w:t xml:space="preserve">Número de páginas: </w:t>
+      </w:r>
+      <w:r>
+        <w:rPr>
+          <w:rFonts w:ascii="Cambria (Títulos)" w:hAnsi="Cambria (Títulos)" w:eastAsia="Cambria (Títulos)" w:cs="Cambria (Títulos)"/>
+          <w:sz w:val="20"/>
+          <w:szCs w:val="20"/>
+        </w:rPr>
+        <w:t xml:space="preserve">1</w:t>
+      </w:r>
+    </w:p>
+    <w:p>
+      <w:pPr>
+        <w:jc w:val="both"/>
+        <w:spacing w:after="0"/>
+      </w:pPr>
+      <w:r>
+        <w:rPr>
+          <w:rFonts w:ascii="Cambria (Títulos)" w:hAnsi="Cambria (Títulos)" w:eastAsia="Cambria (Títulos)" w:cs="Cambria (Títulos)"/>
+          <w:sz w:val="20"/>
+          <w:szCs w:val="20"/>
+          <w:b/>
+          <w:bCs/>
+        </w:rPr>
+        <w:t xml:space="preserve">Cubierta: </w:t>
+      </w:r>
+      <w:r>
+        <w:rPr>
+          <w:rFonts w:ascii="Cambria (Títulos)" w:hAnsi="Cambria (Títulos)" w:eastAsia="Cambria (Títulos)" w:cs="Cambria (Títulos)"/>
+          <w:sz w:val="20"/>
+          <w:szCs w:val="20"/>
+        </w:rPr>
+        <w:t xml:space="preserve">adasd</w:t>
+      </w:r>
+    </w:p>
+    <w:p>
+      <w:pPr>
+        <w:jc w:val="both"/>
+        <w:spacing w:after="0"/>
+      </w:pPr>
+      <w:r>
+        <w:rPr>
+          <w:rFonts w:ascii="Cambria (Títulos)" w:hAnsi="Cambria (Títulos)" w:eastAsia="Cambria (Títulos)" w:cs="Cambria (Títulos)"/>
+          <w:sz w:val="20"/>
+          <w:szCs w:val="20"/>
+          <w:b/>
+          <w:bCs/>
+        </w:rPr>
+        <w:t xml:space="preserve">Solapas: </w:t>
+      </w:r>
+      <w:r>
+        <w:rPr>
+          <w:rFonts w:ascii="Cambria (Títulos)" w:hAnsi="Cambria (Títulos)" w:eastAsia="Cambria (Títulos)" w:cs="Cambria (Títulos)"/>
+          <w:sz w:val="20"/>
+          <w:szCs w:val="20"/>
+        </w:rPr>
+        <w:t xml:space="preserve">asdasd</w:t>
+      </w:r>
+    </w:p>
+    <w:p>
+      <w:pPr>
+        <w:jc w:val="both"/>
+        <w:spacing w:after="0"/>
+      </w:pPr>
+      <w:r>
+        <w:rPr>
+          <w:rFonts w:ascii="Cambria (Títulos)" w:hAnsi="Cambria (Títulos)" w:eastAsia="Cambria (Títulos)" w:cs="Cambria (Títulos)"/>
+          <w:sz w:val="20"/>
+          <w:szCs w:val="20"/>
+          <w:b/>
+          <w:bCs/>
+        </w:rPr>
+        <w:t xml:space="preserve">Tiraje: </w:t>
+      </w:r>
+      <w:r>
+        <w:rPr>
+          <w:rFonts w:ascii="Cambria (Títulos)" w:hAnsi="Cambria (Títulos)" w:eastAsia="Cambria (Títulos)" w:cs="Cambria (Títulos)"/>
+          <w:sz w:val="20"/>
+          <w:szCs w:val="20"/>
+        </w:rPr>
+        <w:t xml:space="preserve">-</w:t>
+      </w:r>
+    </w:p>
+    <w:p>
+      <w:pPr>
+        <w:spacing w:after="0"/>
+      </w:pPr>
+      <w:pPr/>
+    </w:p>
+    <w:p>
+      <w:pPr>
+        <w:spacing w:after="0"/>
+      </w:pPr>
+      <w:pPr/>
     </w:p>
     <w:tbl>
       <w:tblGrid>
-        <w:gridCol w:w="2000" w:type="dxa"/>
-        <w:gridCol w:w="2000" w:type="dxa"/>
-        <w:gridCol w:w="2000" w:type="dxa"/>
-        <w:gridCol w:w="2000" w:type="dxa"/>
+        <w:gridCol w:w="5000" w:type="dxa"/>
+        <w:gridCol w:w="5000" w:type="dxa"/>
       </w:tblGrid>
       <w:tblPr>
         <w:tblStyle w:val="Estilo Cotizacion"/>
       </w:tblPr>
       <w:tr>
-        <w:trPr>
-          <w:trHeight w:val="400" w:hRule="atLeast"/>
-        </w:trPr>
+        <w:trPr/>
         <w:tc>
           <w:tcPr>
-            <w:tcW w:w="2000" w:type="dxa"/>
+            <w:tcW w:w="5000" w:type="dxa"/>
           </w:tcPr>
           <w:p>
             <w:pPr>
               <w:jc w:val="center"/>
+              <w:spacing w:after="0"/>
             </w:pPr>
             <w:r>
               <w:rPr>
+                <w:rFonts w:ascii="Cambria (Títulos)" w:hAnsi="Cambria (Títulos)" w:eastAsia="Cambria (Títulos)" w:cs="Cambria (Títulos)"/>
+                <w:sz w:val="20"/>
+                <w:szCs w:val="20"/>
                 <w:b/>
                 <w:bCs/>
               </w:rPr>
-              <w:t xml:space="preserve">Cotización</w:t>
+              <w:t xml:space="preserve">Empresa calificada: cotizacion1</w:t>
             </w:r>
           </w:p>
         </w:tc>
         <w:tc>
           <w:tcPr>
-            <w:tcW w:w="2000" w:type="dxa"/>
+            <w:tcW w:w="5000" w:type="dxa"/>
           </w:tcPr>
           <w:p>
             <w:pPr>
               <w:jc w:val="center"/>
+              <w:spacing w:after="0"/>
             </w:pPr>
             <w:r>
               <w:rPr>
-                <w:b/>
-                <w:bCs/>
+                <w:rFonts w:ascii="Cambria (Títulos)" w:hAnsi="Cambria (Títulos)" w:eastAsia="Cambria (Títulos)" w:cs="Cambria (Títulos)"/>
+                <w:sz w:val="20"/>
+                <w:szCs w:val="20"/>
               </w:rPr>
-              <w:t xml:space="preserve">Imprenta</w:t>
-            </w:r>
-          </w:p>
-        </w:tc>
-        <w:tc>
-          <w:tcPr>
-            <w:tcW w:w="2000" w:type="dxa"/>
-          </w:tcPr>
-          <w:p>
-            <w:pPr>
-              <w:jc w:val="center"/>
-            </w:pPr>
-            <w:r>
-              <w:rPr>
-                <w:b/>
-                <w:bCs/>
-              </w:rPr>
-              <w:t xml:space="preserve">Tiraje</w:t>
-            </w:r>
-          </w:p>
-        </w:tc>
-        <w:tc>
-          <w:tcPr>
-            <w:tcW w:w="2000" w:type="dxa"/>
-          </w:tcPr>
-          <w:p>
-            <w:pPr>
-              <w:jc w:val="center"/>
-            </w:pPr>
-            <w:r>
-              <w:rPr>
-                <w:b/>
-                <w:bCs/>
-              </w:rPr>
-              <w:t xml:space="preserve">Valor</w:t>
+              <w:t xml:space="preserve"/>
             </w:r>
           </w:p>
         </w:tc>
@@ -103,124 +363,179 @@
         <w:trPr/>
         <w:tc>
           <w:tcPr>
-            <w:tcW w:w="2000" w:type="dxa"/>
+            <w:tcW w:w="5000" w:type="dxa"/>
           </w:tcPr>
           <w:p>
             <w:pPr>
               <w:jc w:val="center"/>
+              <w:spacing w:after="0"/>
             </w:pPr>
             <w:r>
-              <w:rPr/>
-              <w:t xml:space="preserve">1</w:t>
+              <w:rPr>
+                <w:rFonts w:ascii="Cambria (Títulos)" w:hAnsi="Cambria (Títulos)" w:eastAsia="Cambria (Títulos)" w:cs="Cambria (Títulos)"/>
+                <w:sz w:val="20"/>
+                <w:szCs w:val="20"/>
+              </w:rPr>
+              <w:t xml:space="preserve">50 ejemplares</w:t>
             </w:r>
           </w:p>
         </w:tc>
         <w:tc>
           <w:tcPr>
-            <w:tcW w:w="2000" w:type="dxa"/>
+            <w:tcW w:w="5000" w:type="dxa"/>
           </w:tcPr>
           <w:p>
             <w:pPr>
               <w:jc w:val="center"/>
+              <w:spacing w:after="0"/>
             </w:pPr>
             <w:r>
-              <w:rPr/>
-              <w:t xml:space="preserve">asd</w:t>
-            </w:r>
-          </w:p>
-        </w:tc>
-        <w:tc>
-          <w:tcPr>
-            <w:tcW w:w="2000" w:type="dxa"/>
-          </w:tcPr>
-          <w:p>
-            <w:pPr>
-              <w:jc w:val="center"/>
-            </w:pPr>
-            <w:r>
-              <w:rPr/>
-              <w:t xml:space="preserve">asd</w:t>
-            </w:r>
-          </w:p>
-        </w:tc>
-        <w:tc>
-          <w:tcPr>
-            <w:tcW w:w="2000" w:type="dxa"/>
-          </w:tcPr>
-          <w:p>
-            <w:pPr>
-              <w:jc w:val="center"/>
-            </w:pPr>
-            <w:r>
-              <w:rPr/>
-              <w:t xml:space="preserve">sdasd</w:t>
-            </w:r>
-          </w:p>
-        </w:tc>
-      </w:tr>
-      <w:tr>
-        <w:trPr/>
-        <w:tc>
-          <w:tcPr>
-            <w:tcW w:w="2000" w:type="dxa"/>
-          </w:tcPr>
-          <w:p>
-            <w:pPr>
-              <w:jc w:val="center"/>
-            </w:pPr>
-            <w:r>
-              <w:rPr/>
-              <w:t xml:space="preserve">2</w:t>
-            </w:r>
-          </w:p>
-        </w:tc>
-        <w:tc>
-          <w:tcPr>
-            <w:tcW w:w="2000" w:type="dxa"/>
-          </w:tcPr>
-          <w:p>
-            <w:pPr>
-              <w:jc w:val="center"/>
-            </w:pPr>
-            <w:r>
-              <w:rPr/>
-              <w:t xml:space="preserve">cotizacion2</w:t>
-            </w:r>
-          </w:p>
-        </w:tc>
-        <w:tc>
-          <w:tcPr>
-            <w:tcW w:w="2000" w:type="dxa"/>
-          </w:tcPr>
-          <w:p>
-            <w:pPr>
-              <w:jc w:val="center"/>
-            </w:pPr>
-            <w:r>
-              <w:rPr/>
-              <w:t xml:space="preserve">800</w:t>
-            </w:r>
-          </w:p>
-        </w:tc>
-        <w:tc>
-          <w:tcPr>
-            <w:tcW w:w="2000" w:type="dxa"/>
-          </w:tcPr>
-          <w:p>
-            <w:pPr>
-              <w:jc w:val="center"/>
-            </w:pPr>
-            <w:r>
-              <w:rPr/>
-              <w:t xml:space="preserve">600</w:t>
+              <w:rPr>
+                <w:rFonts w:ascii="Cambria (Títulos)" w:hAnsi="Cambria (Títulos)" w:eastAsia="Cambria (Títulos)" w:cs="Cambria (Títulos)"/>
+                <w:sz w:val="20"/>
+                <w:szCs w:val="20"/>
+              </w:rPr>
+              <w:t xml:space="preserve">33.6</w:t>
             </w:r>
           </w:p>
         </w:tc>
       </w:tr>
     </w:tbl>
+    <w:p>
+      <w:pPr>
+        <w:spacing w:after="0"/>
+      </w:pPr>
+      <w:pPr/>
+    </w:p>
+    <w:p>
+      <w:pPr>
+        <w:spacing w:after="0"/>
+      </w:pPr>
+      <w:pPr/>
+    </w:p>
+    <w:p>
+      <w:pPr>
+        <w:spacing w:after="0"/>
+      </w:pPr>
+      <w:pPr/>
+    </w:p>
+    <w:p>
+      <w:pPr/>
+      <w:r>
+        <w:rPr>
+          <w:rFonts w:ascii="Cambria (Títulos)" w:hAnsi="Cambria (Títulos)" w:eastAsia="Cambria (Títulos)" w:cs="Cambria (Títulos)"/>
+          <w:sz w:val="20"/>
+          <w:szCs w:val="20"/>
+          <w:b/>
+          <w:bCs/>
+        </w:rPr>
+        <w:t xml:space="preserve">Observaciones:</w:t>
+      </w:r>
+    </w:p>
+    <w:p>
+      <w:pPr>
+        <w:spacing w:after="0"/>
+      </w:pPr>
+      <w:pPr/>
+    </w:p>
+    <w:p>
+      <w:pPr/>
+      <w:r>
+        <w:rPr>
+          <w:rFonts w:ascii="Cambria (Títulos)" w:hAnsi="Cambria (Títulos)" w:eastAsia="Cambria (Títulos)" w:cs="Cambria (Títulos)"/>
+          <w:sz w:val="20"/>
+          <w:szCs w:val="20"/>
+        </w:rPr>
+        <w:t xml:space="preserve">Considerando la calidad del material, tiempo de entrega, acabados, se selecciona a la Empresa _________________________________________</w:t>
+      </w:r>
+    </w:p>
+    <w:p>
+      <w:pPr>
+        <w:spacing w:after="0"/>
+      </w:pPr>
+      <w:pPr/>
+    </w:p>
+    <w:p>
+      <w:pPr>
+        <w:spacing w:after="0"/>
+      </w:pPr>
+      <w:r>
+        <w:rPr>
+          <w:rFonts w:ascii="Cambria (Títulos)" w:hAnsi="Cambria (Títulos)" w:eastAsia="Cambria (Títulos)" w:cs="Cambria (Títulos)"/>
+          <w:sz w:val="20"/>
+          <w:szCs w:val="20"/>
+        </w:rPr>
+        <w:t xml:space="preserve">Tramitado por:    			Vto. Bno.			Autorizado</w:t>
+      </w:r>
+    </w:p>
+    <w:p>
+      <w:pPr>
+        <w:spacing w:after="0"/>
+      </w:pPr>
+      <w:pPr/>
+    </w:p>
+    <w:p>
+      <w:pPr>
+        <w:spacing w:after="0"/>
+      </w:pPr>
+      <w:pPr/>
+    </w:p>
+    <w:p>
+      <w:pPr>
+        <w:spacing w:after="0"/>
+      </w:pPr>
+      <w:pPr/>
+    </w:p>
+    <w:p>
+      <w:pPr/>
+      <w:r>
+        <w:rPr>
+          <w:rFonts w:ascii="Cambria (Títulos)" w:hAnsi="Cambria (Títulos)" w:eastAsia="Cambria (Títulos)" w:cs="Cambria (Títulos)"/>
+          <w:sz w:val="20"/>
+          <w:szCs w:val="20"/>
+        </w:rPr>
+        <w:t xml:space="preserve">_____________			      _________________		          ________________</w:t>
+      </w:r>
+    </w:p>
+    <w:p>
+      <w:pPr>
+        <w:spacing w:after="0"/>
+      </w:pPr>
+      <w:pPr/>
+    </w:p>
+    <w:p>
+      <w:pPr>
+        <w:spacing w:after="0"/>
+      </w:pPr>
+      <w:pPr/>
+    </w:p>
+    <w:p>
+      <w:pPr/>
+      <w:r>
+        <w:rPr>
+          <w:rFonts w:ascii="Cambria (Títulos)" w:hAnsi="Cambria (Títulos)" w:eastAsia="Cambria (Títulos)" w:cs="Cambria (Títulos)"/>
+          <w:sz w:val="20"/>
+          <w:szCs w:val="20"/>
+        </w:rPr>
+        <w:t xml:space="preserve">Se adjunta (5) copia(s) de cotizaciones.</w:t>
+      </w:r>
+    </w:p>
+    <w:p>
+      <w:pPr/>
+      <w:r>
+        <w:rPr>
+          <w:rFonts w:ascii="Cambria (Títulos)" w:hAnsi="Cambria (Títulos)" w:eastAsia="Cambria (Títulos)" w:cs="Cambria (Títulos)"/>
+          <w:sz w:val="20"/>
+          <w:szCs w:val="20"/>
+        </w:rPr>
+        <w:t xml:space="preserve">SO. Trabajo #..........</w:t>
+      </w:r>
+    </w:p>
     <w:sectPr>
+      <w:headerReference w:type="default" r:id="rId7"/>
+      <w:footerReference w:type="default" r:id="rId8"/>
       <w:pgSz w:orient="portrait" w:w="11905.511811024" w:h="16837.795275591"/>
-      <w:pgMar w:top="1440" w:right="1440" w:bottom="1440" w:left="1440" w:header="720" w:footer="720" w:gutter="0"/>
+      <w:pgMar w:top="1984.251968504" w:right="1700.787401575" w:bottom="1315.275590551" w:left="2267.716535433" w:header="720" w:footer="720" w:gutter="0"/>
       <w:cols w:num="1" w:space="720"/>
     </w:sectPr>
   </w:body>
@@ -229,6 +544,91 @@
 
 <file path=word/comments.xml><?xml version="1.0" encoding="utf-8"?>
 <w:comments xmlns:ve="http://schemas.openxmlformats.org/markup-compatibility/2006" xmlns:o="urn:schemas-microsoft-com:office:office" xmlns:r="http://schemas.openxmlformats.org/officeDocument/2006/relationships" xmlns:m="http://schemas.openxmlformats.org/officeDocument/2006/math" xmlns:v="urn:schemas-microsoft-com:vml" xmlns:wp="http://schemas.openxmlformats.org/drawingml/2006/wordprocessingDrawing" xmlns:w10="urn:schemas-microsoft-com:office:word" xmlns:w="http://schemas.openxmlformats.org/wordprocessingml/2006/main" xmlns:wne="http://schemas.microsoft.com/office/word/2006/wordml"/>
+</file>
+
+<file path=word/footer1.xml><?xml version="1.0" encoding="utf-8"?>
+<w:ftr xmlns:ve="http://schemas.openxmlformats.org/markup-compatibility/2006" xmlns:o="urn:schemas-microsoft-com:office:office" xmlns:r="http://schemas.openxmlformats.org/officeDocument/2006/relationships" xmlns:m="http://schemas.openxmlformats.org/officeDocument/2006/math" xmlns:v="urn:schemas-microsoft-com:vml" xmlns:wp="http://schemas.openxmlformats.org/drawingml/2006/wordprocessingDrawing" xmlns:w10="urn:schemas-microsoft-com:office:word" xmlns:w="http://schemas.openxmlformats.org/wordprocessingml/2006/main" xmlns:wne="http://schemas.microsoft.com/office/word/2006/wordml">
+  <w:p>
+    <w:pPr/>
+    <w:r>
+      <w:pict>
+        <v:shapetype id="_x0000_t32" coordsize="21600,21600" o:spt="32" o:oned="t" path="m,l21600,21600e" filled="f">
+          <v:path arrowok="t" fillok="f" o:connecttype="none"/>
+          <o:lock v:ext="edit" shapetype="t"/>
+        </v:shapetype>
+        <v:shape id="_x0000_s1001" type="#_x0000_t32" style="width:415pt; height:0pt; margin-left:0pt; margin-top:0pt; mso-position-horizontal:left; mso-position-vertical:top; mso-position-horizontal-relative:char; mso-position-vertical-relative:line;">
+          <w10:wrap type="inline"/>
+          <v:stroke weight="1pt"/>
+        </v:shape>
+      </w:pict>
+    </w:r>
+  </w:p>
+  <w:p>
+    <w:pPr>
+      <w:jc w:val="center"/>
+    </w:pPr>
+    <w:r>
+      <w:rPr>
+        <w:rFonts w:ascii="Arial Narrow" w:hAnsi="Arial Narrow" w:eastAsia="Arial Narrow" w:cs="Arial Narrow"/>
+        <w:sz w:val="18"/>
+        <w:szCs w:val="18"/>
+      </w:rPr>
+      <w:t xml:space="preserve">Av .C.J. Arosemena Km. 1,5 Edificio principal, segundo piso. Apartado postal 09-01-4671 Guayaquil – Ecuador
+           Telefax: 593-04-2209210 Ext. 2634 Correo electrónico: roberto.garcia02@cu.ucsg.edu.ec
+           </w:t>
+    </w:r>
+  </w:p>
+</w:ftr>
+</file>
+
+<file path=word/header1.xml><?xml version="1.0" encoding="utf-8"?>
+<w:hdr xmlns:ve="http://schemas.openxmlformats.org/markup-compatibility/2006" xmlns:o="urn:schemas-microsoft-com:office:office" xmlns:r="http://schemas.openxmlformats.org/officeDocument/2006/relationships" xmlns:m="http://schemas.openxmlformats.org/officeDocument/2006/math" xmlns:v="urn:schemas-microsoft-com:vml" xmlns:wp="http://schemas.openxmlformats.org/drawingml/2006/wordprocessingDrawing" xmlns:w10="urn:schemas-microsoft-com:office:word" xmlns:w="http://schemas.openxmlformats.org/wordprocessingml/2006/main" xmlns:wne="http://schemas.microsoft.com/office/word/2006/wordml">
+  <w:tbl>
+    <w:tblGrid>
+      <w:gridCol w:w="5000" w:type="dxa"/>
+      <w:gridCol w:w="5000" w:type="dxa"/>
+    </w:tblGrid>
+    <w:tr>
+      <w:trPr/>
+      <w:tc>
+        <w:tcPr>
+          <w:tcW w:w="5000" w:type="dxa"/>
+        </w:tcPr>
+        <w:p>
+          <w:pPr>
+            <w:jc w:val="left"/>
+          </w:pPr>
+          <w:r>
+            <w:pict>
+              <v:shape type="#_x0000_t75" style="width:160pt; height:45pt; margin-left:0pt; margin-top:0pt; mso-position-horizontal:left; mso-position-vertical:top; mso-position-horizontal-relative:char; mso-position-vertical-relative:line;">
+                <w10:wrap type="inline"/>
+                <v:imagedata r:id="rId1" o:title=""/>
+              </v:shape>
+            </w:pict>
+          </w:r>
+        </w:p>
+      </w:tc>
+      <w:tc>
+        <w:tcPr>
+          <w:tcW w:w="5000" w:type="dxa"/>
+        </w:tcPr>
+        <w:p>
+          <w:pPr>
+            <w:jc w:val="right"/>
+          </w:pPr>
+          <w:r>
+            <w:pict>
+              <v:shape type="#_x0000_t75" style="width:113pt; height:56pt; margin-left:0pt; margin-top:0pt; mso-position-horizontal:left; mso-position-vertical:top; mso-position-horizontal-relative:char; mso-position-vertical-relative:line;">
+                <w10:wrap type="inline"/>
+                <v:imagedata r:id="rId2" o:title=""/>
+              </v:shape>
+            </w:pict>
+          </w:r>
+        </w:p>
+      </w:tc>
+    </w:tr>
+  </w:tbl>
+</w:hdr>
 </file>
 
 <file path=word/numbering.xml><?xml version="1.0" encoding="utf-8"?>
@@ -264,12 +664,6 @@
     <w:tblPr>
       <w:jc w:val="center"/>
       <w:tblW w:w="0" w:type="auto"/>
-      <w:tblCellMar>
-        <w:top w:w="80" w:type="dxa"/>
-        <w:left w:w="80" w:type="dxa"/>
-        <w:right w:w="80" w:type="dxa"/>
-        <w:bottom w:w="80" w:type="dxa"/>
-      </w:tblCellMar>
       <w:tblBorders>
         <w:top w:val="single" w:sz="6" w:color="#000000"/>
         <w:left w:val="single" w:sz="6" w:color="#000000"/>
@@ -279,16 +673,6 @@
         <w:insideV w:val="single" w:sz="6" w:color="#000000"/>
       </w:tblBorders>
     </w:tblPr>
-    <w:tblStylePr w:type="firstRow">
-      <w:tcPr>
-        <w:tblBorders>
-          <w:bottom w:val="single" w:sz="18" w:color="#000000"/>
-        </w:tblBorders>
-        <w:tcPr>
-          <w:shd w:val="clear" w:fill="#fffcfc"/>
-        </w:tcPr>
-      </w:tcPr>
-    </w:tblStylePr>
   </w:style>
 </w:styles>
 </file>

</xml_diff>

<commit_message>
cotizacion pop out aprobacion, tabla de docx cotizaciones, agregar autores pop out, papel y color en caractristicas
</commit_message>
<xml_diff>
--- a/public/ReporteCotizacion.docx
+++ b/public/ReporteCotizacion.docx
@@ -34,7 +34,7 @@
           <w:sz w:val="20"/>
           <w:szCs w:val="20"/>
         </w:rPr>
-        <w:t xml:space="preserve">Guayaquil, 12 de enero de 2018</w:t>
+        <w:t xml:space="preserve">Guayaquil, 15 de enero de 2018</w:t>
       </w:r>
     </w:p>
     <w:p>
@@ -197,6 +197,30 @@
           <w:sz w:val="20"/>
           <w:szCs w:val="20"/>
         </w:rPr>
+        <w:t xml:space="preserve">bond de 75 grs</w:t>
+      </w:r>
+    </w:p>
+    <w:p>
+      <w:pPr>
+        <w:jc w:val="both"/>
+        <w:spacing w:after="0"/>
+      </w:pPr>
+      <w:r>
+        <w:rPr>
+          <w:rFonts w:ascii="Cambria (Títulos)" w:hAnsi="Cambria (Títulos)" w:eastAsia="Cambria (Títulos)" w:cs="Cambria (Títulos)"/>
+          <w:sz w:val="20"/>
+          <w:szCs w:val="20"/>
+          <w:b/>
+          <w:bCs/>
+        </w:rPr>
+        <w:t xml:space="preserve">Número de páginas: </w:t>
+      </w:r>
+      <w:r>
+        <w:rPr>
+          <w:rFonts w:ascii="Cambria (Títulos)" w:hAnsi="Cambria (Títulos)" w:eastAsia="Cambria (Títulos)" w:cs="Cambria (Títulos)"/>
+          <w:sz w:val="20"/>
+          <w:szCs w:val="20"/>
+        </w:rPr>
         <w:t xml:space="preserve">1</w:t>
       </w:r>
     </w:p>
@@ -213,15 +237,15 @@
           <w:b/>
           <w:bCs/>
         </w:rPr>
-        <w:t xml:space="preserve">Número de páginas: </w:t>
-      </w:r>
-      <w:r>
-        <w:rPr>
-          <w:rFonts w:ascii="Cambria (Títulos)" w:hAnsi="Cambria (Títulos)" w:eastAsia="Cambria (Títulos)" w:cs="Cambria (Títulos)"/>
-          <w:sz w:val="20"/>
-          <w:szCs w:val="20"/>
-        </w:rPr>
-        <w:t xml:space="preserve">1</w:t>
+        <w:t xml:space="preserve">Color: </w:t>
+      </w:r>
+      <w:r>
+        <w:rPr>
+          <w:rFonts w:ascii="Cambria (Títulos)" w:hAnsi="Cambria (Títulos)" w:eastAsia="Cambria (Títulos)" w:cs="Cambria (Títulos)"/>
+          <w:sz w:val="20"/>
+          <w:szCs w:val="20"/>
+        </w:rPr>
+        <w:t xml:space="preserve">blanco y negro</w:t>
       </w:r>
     </w:p>
     <w:p>
@@ -270,30 +294,6 @@
           <w:szCs w:val="20"/>
         </w:rPr>
         <w:t xml:space="preserve">asdasd</w:t>
-      </w:r>
-    </w:p>
-    <w:p>
-      <w:pPr>
-        <w:jc w:val="both"/>
-        <w:spacing w:after="0"/>
-      </w:pPr>
-      <w:r>
-        <w:rPr>
-          <w:rFonts w:ascii="Cambria (Títulos)" w:hAnsi="Cambria (Títulos)" w:eastAsia="Cambria (Títulos)" w:cs="Cambria (Títulos)"/>
-          <w:sz w:val="20"/>
-          <w:szCs w:val="20"/>
-          <w:b/>
-          <w:bCs/>
-        </w:rPr>
-        <w:t xml:space="preserve">Tiraje: </w:t>
-      </w:r>
-      <w:r>
-        <w:rPr>
-          <w:rFonts w:ascii="Cambria (Títulos)" w:hAnsi="Cambria (Títulos)" w:eastAsia="Cambria (Títulos)" w:cs="Cambria (Títulos)"/>
-          <w:sz w:val="20"/>
-          <w:szCs w:val="20"/>
-        </w:rPr>
-        <w:t xml:space="preserve">-</w:t>
       </w:r>
     </w:p>
     <w:p>
@@ -310,6 +310,9 @@
     </w:p>
     <w:tbl>
       <w:tblGrid>
+        <w:gridCol w:w="5000" w:type="dxa"/>
+        <w:gridCol w:w="5000" w:type="dxa"/>
+        <w:gridCol w:w="5000" w:type="dxa"/>
         <w:gridCol w:w="5000" w:type="dxa"/>
         <w:gridCol w:w="5000" w:type="dxa"/>
       </w:tblGrid>
@@ -335,7 +338,7 @@
                 <w:b/>
                 <w:bCs/>
               </w:rPr>
-              <w:t xml:space="preserve">Empresa calificada: cotizacion1</w:t>
+              <w:t xml:space="preserve">IMPRENTA</w:t>
             </w:r>
           </w:p>
         </w:tc>
@@ -353,8 +356,52 @@
                 <w:rFonts w:ascii="Cambria (Títulos)" w:hAnsi="Cambria (Títulos)" w:eastAsia="Cambria (Títulos)" w:cs="Cambria (Títulos)"/>
                 <w:sz w:val="20"/>
                 <w:szCs w:val="20"/>
+                <w:b/>
+                <w:bCs/>
               </w:rPr>
-              <w:t xml:space="preserve"/>
+              <w:t xml:space="preserve">TIRAJE</w:t>
+            </w:r>
+          </w:p>
+        </w:tc>
+        <w:tc>
+          <w:tcPr>
+            <w:tcW w:w="5000" w:type="dxa"/>
+          </w:tcPr>
+          <w:p>
+            <w:pPr>
+              <w:jc w:val="center"/>
+              <w:spacing w:after="0"/>
+            </w:pPr>
+            <w:r>
+              <w:rPr>
+                <w:rFonts w:ascii="Cambria (Títulos)" w:hAnsi="Cambria (Títulos)" w:eastAsia="Cambria (Títulos)" w:cs="Cambria (Títulos)"/>
+                <w:sz w:val="20"/>
+                <w:szCs w:val="20"/>
+                <w:b/>
+                <w:bCs/>
+              </w:rPr>
+              <w:t xml:space="preserve">VALOR ($)</w:t>
+            </w:r>
+          </w:p>
+        </w:tc>
+        <w:tc>
+          <w:tcPr>
+            <w:tcW w:w="5000" w:type="dxa"/>
+          </w:tcPr>
+          <w:p>
+            <w:pPr>
+              <w:jc w:val="center"/>
+              <w:spacing w:after="0"/>
+            </w:pPr>
+            <w:r>
+              <w:rPr>
+                <w:rFonts w:ascii="Cambria (Títulos)" w:hAnsi="Cambria (Títulos)" w:eastAsia="Cambria (Títulos)" w:cs="Cambria (Títulos)"/>
+                <w:sz w:val="20"/>
+                <w:szCs w:val="20"/>
+                <w:b/>
+                <w:bCs/>
+              </w:rPr>
+              <w:t xml:space="preserve">TOTAL ($)</w:t>
             </w:r>
           </w:p>
         </w:tc>
@@ -376,7 +423,7 @@
                 <w:sz w:val="20"/>
                 <w:szCs w:val="20"/>
               </w:rPr>
-              <w:t xml:space="preserve">50 ejemplares</w:t>
+              <w:t xml:space="preserve">asdasd</w:t>
             </w:r>
           </w:p>
         </w:tc>
@@ -395,7 +442,64 @@
                 <w:sz w:val="20"/>
                 <w:szCs w:val="20"/>
               </w:rPr>
-              <w:t xml:space="preserve">33.6</w:t>
+              <w:t xml:space="preserve">500 ejemplares</w:t>
+            </w:r>
+          </w:p>
+        </w:tc>
+        <w:tc>
+          <w:tcPr>
+            <w:tcW w:w="5000" w:type="dxa"/>
+          </w:tcPr>
+          <w:p>
+            <w:pPr>
+              <w:jc w:val="center"/>
+              <w:spacing w:after="0"/>
+            </w:pPr>
+            <w:r>
+              <w:rPr>
+                <w:rFonts w:ascii="Cambria (Títulos)" w:hAnsi="Cambria (Títulos)" w:eastAsia="Cambria (Títulos)" w:cs="Cambria (Títulos)"/>
+                <w:sz w:val="20"/>
+                <w:szCs w:val="20"/>
+              </w:rPr>
+              <w:t xml:space="preserve">$60</w:t>
+            </w:r>
+          </w:p>
+        </w:tc>
+        <w:tc>
+          <w:tcPr>
+            <w:tcW w:w="5000" w:type="dxa"/>
+          </w:tcPr>
+          <w:p>
+            <w:pPr>
+              <w:jc w:val="center"/>
+              <w:spacing w:after="0"/>
+            </w:pPr>
+            <w:r>
+              <w:rPr>
+                <w:rFonts w:ascii="Cambria (Títulos)" w:hAnsi="Cambria (Títulos)" w:eastAsia="Cambria (Títulos)" w:cs="Cambria (Títulos)"/>
+                <w:sz w:val="20"/>
+                <w:szCs w:val="20"/>
+              </w:rPr>
+              <w:t xml:space="preserve">$60</w:t>
+            </w:r>
+          </w:p>
+        </w:tc>
+        <w:tc>
+          <w:tcPr>
+            <w:tcW w:w="5000" w:type="dxa"/>
+          </w:tcPr>
+          <w:p>
+            <w:pPr>
+              <w:jc w:val="center"/>
+              <w:spacing w:after="0"/>
+            </w:pPr>
+            <w:r>
+              <w:rPr>
+                <w:rFonts w:ascii="Cambria (Títulos)" w:hAnsi="Cambria (Títulos)" w:eastAsia="Cambria (Títulos)" w:cs="Cambria (Títulos)"/>
+                <w:sz w:val="20"/>
+                <w:szCs w:val="20"/>
+              </w:rPr>
+              <w:t xml:space="preserve"/>
             </w:r>
           </w:p>
         </w:tc>
@@ -574,8 +678,8 @@
         <w:szCs w:val="18"/>
       </w:rPr>
       <w:t xml:space="preserve">Av .C.J. Arosemena Km. 1,5 Edificio principal, segundo piso. Apartado postal 09-01-4671 Guayaquil – Ecuador
-           Telefax: 593-04-2209210 Ext. 2634 Correo electrónico: roberto.garcia02@cu.ucsg.edu.ec
-           </w:t>
+   Telefax: 593-04-2209210 Ext. 2634 Correo electrónico: roberto.garcia02@cu.ucsg.edu.ec
+   </w:t>
     </w:r>
   </w:p>
 </w:ftr>

</xml_diff>

<commit_message>
Arreglo a diseño de reportes, presentacion de reportes, gates en roles
</commit_message>
<xml_diff>
--- a/public/ReporteCotizacion.docx
+++ b/public/ReporteCotizacion.docx
@@ -34,7 +34,7 @@
           <w:sz w:val="20"/>
           <w:szCs w:val="20"/>
         </w:rPr>
-        <w:t xml:space="preserve">Guayaquil, 15 de enero de 2018</w:t>
+        <w:t xml:space="preserve">Guayaquil, 19 de enero de 2018</w:t>
       </w:r>
     </w:p>
     <w:p>
@@ -149,7 +149,7 @@
           <w:sz w:val="20"/>
           <w:szCs w:val="20"/>
         </w:rPr>
-        <w:t xml:space="preserve">Mauro Toscanini Segale.</w:t>
+        <w:t xml:space="preserve">Mauro Toscanini Segale, Uriel Castillo Nazareno, Jack Chávez García, Teresa Alcívar Avilés,  Tamara Proenza Díaz.</w:t>
       </w:r>
     </w:p>
     <w:p>
@@ -423,7 +423,7 @@
                 <w:sz w:val="20"/>
                 <w:szCs w:val="20"/>
               </w:rPr>
-              <w:t xml:space="preserve">asdasd</w:t>
+              <w:t xml:space="preserve">imprentaui</w:t>
             </w:r>
           </w:p>
         </w:tc>
@@ -442,7 +442,7 @@
                 <w:sz w:val="20"/>
                 <w:szCs w:val="20"/>
               </w:rPr>
-              <w:t xml:space="preserve">500 ejemplares</w:t>
+              <w:t xml:space="preserve">50 ejemplares</w:t>
             </w:r>
           </w:p>
         </w:tc>
@@ -480,7 +480,7 @@
                 <w:sz w:val="20"/>
                 <w:szCs w:val="20"/>
               </w:rPr>
-              <w:t xml:space="preserve">$60</w:t>
+              <w:t xml:space="preserve">$67.2</w:t>
             </w:r>
           </w:p>
         </w:tc>

</xml_diff>

<commit_message>
Mensajes edicion con graficos.
</commit_message>
<xml_diff>
--- a/public/ReporteCotizacion.docx
+++ b/public/ReporteCotizacion.docx
@@ -34,7 +34,7 @@
           <w:sz w:val="20"/>
           <w:szCs w:val="20"/>
         </w:rPr>
-        <w:t xml:space="preserve">Guayaquil, 19 de enero de 2018</w:t>
+        <w:t xml:space="preserve">Guayaquil, 02 de febrero de 2018</w:t>
       </w:r>
     </w:p>
     <w:p>
@@ -76,7 +76,7 @@
           <w:b/>
           <w:bCs/>
         </w:rPr>
-        <w:t xml:space="preserve">Gestión para la formación en gobernabilidad en el escenario ecuatoriano</w:t>
+        <w:t xml:space="preserve">Student perceptions of the use of SIDWEB for Learning English writing skills in an ecuadorian university</w:t>
       </w:r>
     </w:p>
     <w:p>
@@ -95,7 +95,7 @@
           <w:sz w:val="20"/>
           <w:szCs w:val="20"/>
         </w:rPr>
-        <w:t xml:space="preserve">Cotización solicitada, en mes de enero de 2018, de acuerdo con las siguientes características:</w:t>
+        <w:t xml:space="preserve">Cotización solicitada, en mes de febrero de 2018, de acuerdo con las siguientes características:</w:t>
       </w:r>
     </w:p>
     <w:p>
@@ -125,7 +125,7 @@
           <w:sz w:val="20"/>
           <w:szCs w:val="20"/>
         </w:rPr>
-        <w:t xml:space="preserve">Gestión para la formación en gobernabilidad en el escenario ecuatoriano</w:t>
+        <w:t xml:space="preserve">Student perceptions of the use of SIDWEB for Learning English writing skills in an ecuadorian university</w:t>
       </w:r>
     </w:p>
     <w:p>
@@ -149,7 +149,7 @@
           <w:sz w:val="20"/>
           <w:szCs w:val="20"/>
         </w:rPr>
-        <w:t xml:space="preserve">Mauro Toscanini Segale, Uriel Castillo Nazareno, Jack Chávez García, Teresa Alcívar Avilés,  Tamara Proenza Díaz.</w:t>
+        <w:t xml:space="preserve">Roxana Fernández Berducci.</w:t>
       </w:r>
     </w:p>
     <w:p>
@@ -221,7 +221,7 @@
           <w:sz w:val="20"/>
           <w:szCs w:val="20"/>
         </w:rPr>
-        <w:t xml:space="preserve">1</w:t>
+        <w:t xml:space="preserve">500</w:t>
       </w:r>
     </w:p>
     <w:p>
@@ -269,7 +269,7 @@
           <w:sz w:val="20"/>
           <w:szCs w:val="20"/>
         </w:rPr>
-        <w:t xml:space="preserve">adasd</w:t>
+        <w:t xml:space="preserve">fg</w:t>
       </w:r>
     </w:p>
     <w:p>
@@ -293,7 +293,7 @@
           <w:sz w:val="20"/>
           <w:szCs w:val="20"/>
         </w:rPr>
-        <w:t xml:space="preserve">asdasd</w:t>
+        <w:t xml:space="preserve">fgsd</w:t>
       </w:r>
     </w:p>
     <w:p>
@@ -423,7 +423,7 @@
                 <w:sz w:val="20"/>
                 <w:szCs w:val="20"/>
               </w:rPr>
-              <w:t xml:space="preserve">imprentaui</w:t>
+              <w:t xml:space="preserve">sdfsdf</w:t>
             </w:r>
           </w:p>
         </w:tc>
@@ -480,7 +480,7 @@
                 <w:sz w:val="20"/>
                 <w:szCs w:val="20"/>
               </w:rPr>
-              <w:t xml:space="preserve">$67.2</w:t>
+              <w:t xml:space="preserve">$60</w:t>
             </w:r>
           </w:p>
         </w:tc>

</xml_diff>

<commit_message>
Cambio al logo y color, boton aprobado luego de estado
</commit_message>
<xml_diff>
--- a/public/ReporteCotizacion.docx
+++ b/public/ReporteCotizacion.docx
@@ -34,7 +34,7 @@
           <w:sz w:val="20"/>
           <w:szCs w:val="20"/>
         </w:rPr>
-        <w:t xml:space="preserve">Guayaquil, 02 de febrero de 2018</w:t>
+        <w:t xml:space="preserve">Guayaquil, 06 de febrero de 2018</w:t>
       </w:r>
     </w:p>
     <w:p>
@@ -76,7 +76,7 @@
           <w:b/>
           <w:bCs/>
         </w:rPr>
-        <w:t xml:space="preserve">Student perceptions of the use of SIDWEB for Learning English writing skills in an ecuadorian university</w:t>
+        <w:t xml:space="preserve">titulo Ingeniería de métodos (Spanish Edition)</w:t>
       </w:r>
     </w:p>
     <w:p>
@@ -125,7 +125,7 @@
           <w:sz w:val="20"/>
           <w:szCs w:val="20"/>
         </w:rPr>
-        <w:t xml:space="preserve">Student perceptions of the use of SIDWEB for Learning English writing skills in an ecuadorian university</w:t>
+        <w:t xml:space="preserve">titulo Ingeniería de métodos (Spanish Edition)</w:t>
       </w:r>
     </w:p>
     <w:p>
@@ -149,7 +149,7 @@
           <w:sz w:val="20"/>
           <w:szCs w:val="20"/>
         </w:rPr>
-        <w:t xml:space="preserve">Roxana Fernández Berducci.</w:t>
+        <w:t xml:space="preserve">Mauro Toscanini Segale, Luis Carlos Palacios Acero.</w:t>
       </w:r>
     </w:p>
     <w:p>
@@ -173,7 +173,7 @@
           <w:sz w:val="20"/>
           <w:szCs w:val="20"/>
         </w:rPr>
-        <w:t xml:space="preserve">A1 (594 x 841 mm)</w:t>
+        <w:t xml:space="preserve">A2 (420 x 594 mm)</w:t>
       </w:r>
     </w:p>
     <w:p>
@@ -197,7 +197,7 @@
           <w:sz w:val="20"/>
           <w:szCs w:val="20"/>
         </w:rPr>
-        <w:t xml:space="preserve">bond de 75 grs</w:t>
+        <w:t xml:space="preserve">reciclado</w:t>
       </w:r>
     </w:p>
     <w:p>
@@ -221,7 +221,7 @@
           <w:sz w:val="20"/>
           <w:szCs w:val="20"/>
         </w:rPr>
-        <w:t xml:space="preserve">500</w:t>
+        <w:t xml:space="preserve">200</w:t>
       </w:r>
     </w:p>
     <w:p>
@@ -245,7 +245,7 @@
           <w:sz w:val="20"/>
           <w:szCs w:val="20"/>
         </w:rPr>
-        <w:t xml:space="preserve">blanco y negro</w:t>
+        <w:t xml:space="preserve">colores</w:t>
       </w:r>
     </w:p>
     <w:p>
@@ -269,7 +269,7 @@
           <w:sz w:val="20"/>
           <w:szCs w:val="20"/>
         </w:rPr>
-        <w:t xml:space="preserve">fg</w:t>
+        <w:t xml:space="preserve">Cartulina plegable couché 0.12 full color tiro y retiro con laminado UV mat</w:t>
       </w:r>
     </w:p>
     <w:p>
@@ -293,7 +293,7 @@
           <w:sz w:val="20"/>
           <w:szCs w:val="20"/>
         </w:rPr>
-        <w:t xml:space="preserve">fgsd</w:t>
+        <w:t xml:space="preserve">100mm x 2 solapas</w:t>
       </w:r>
     </w:p>
     <w:p>
@@ -423,7 +423,7 @@
                 <w:sz w:val="20"/>
                 <w:szCs w:val="20"/>
               </w:rPr>
-              <w:t xml:space="preserve">sdfsdf</w:t>
+              <w:t xml:space="preserve">OFFSET GRABA</w:t>
             </w:r>
           </w:p>
         </w:tc>
@@ -461,26 +461,124 @@
                 <w:sz w:val="20"/>
                 <w:szCs w:val="20"/>
               </w:rPr>
-              <w:t xml:space="preserve">$60</w:t>
-            </w:r>
-          </w:p>
-        </w:tc>
-        <w:tc>
-          <w:tcPr>
-            <w:tcW w:w="5000" w:type="dxa"/>
-          </w:tcPr>
-          <w:p>
-            <w:pPr>
-              <w:jc w:val="center"/>
-              <w:spacing w:after="0"/>
-            </w:pPr>
-            <w:r>
-              <w:rPr>
-                <w:rFonts w:ascii="Cambria (Títulos)" w:hAnsi="Cambria (Títulos)" w:eastAsia="Cambria (Títulos)" w:cs="Cambria (Títulos)"/>
-                <w:sz w:val="20"/>
-                <w:szCs w:val="20"/>
-              </w:rPr>
-              <w:t xml:space="preserve">$60</w:t>
+              <w:t xml:space="preserve">$20</w:t>
+            </w:r>
+          </w:p>
+        </w:tc>
+        <w:tc>
+          <w:tcPr>
+            <w:tcW w:w="5000" w:type="dxa"/>
+          </w:tcPr>
+          <w:p>
+            <w:pPr>
+              <w:jc w:val="center"/>
+              <w:spacing w:after="0"/>
+            </w:pPr>
+            <w:r>
+              <w:rPr>
+                <w:rFonts w:ascii="Cambria (Títulos)" w:hAnsi="Cambria (Títulos)" w:eastAsia="Cambria (Títulos)" w:cs="Cambria (Títulos)"/>
+                <w:sz w:val="20"/>
+                <w:szCs w:val="20"/>
+              </w:rPr>
+              <w:t xml:space="preserve">$22.4</w:t>
+            </w:r>
+          </w:p>
+        </w:tc>
+        <w:tc>
+          <w:tcPr>
+            <w:tcW w:w="5000" w:type="dxa"/>
+          </w:tcPr>
+          <w:p>
+            <w:pPr>
+              <w:jc w:val="center"/>
+              <w:spacing w:after="0"/>
+            </w:pPr>
+            <w:r>
+              <w:rPr>
+                <w:rFonts w:ascii="Cambria (Títulos)" w:hAnsi="Cambria (Títulos)" w:eastAsia="Cambria (Títulos)" w:cs="Cambria (Títulos)"/>
+                <w:sz w:val="20"/>
+                <w:szCs w:val="20"/>
+              </w:rPr>
+              <w:t xml:space="preserve"/>
+            </w:r>
+          </w:p>
+        </w:tc>
+      </w:tr>
+      <w:tr>
+        <w:trPr/>
+        <w:tc>
+          <w:tcPr>
+            <w:tcW w:w="5000" w:type="dxa"/>
+          </w:tcPr>
+          <w:p>
+            <w:pPr>
+              <w:jc w:val="center"/>
+              <w:spacing w:after="0"/>
+            </w:pPr>
+            <w:r>
+              <w:rPr>
+                <w:rFonts w:ascii="Cambria (Títulos)" w:hAnsi="Cambria (Títulos)" w:eastAsia="Cambria (Títulos)" w:cs="Cambria (Títulos)"/>
+                <w:sz w:val="20"/>
+                <w:szCs w:val="20"/>
+              </w:rPr>
+              <w:t xml:space="preserve">VALGRAF</w:t>
+            </w:r>
+          </w:p>
+        </w:tc>
+        <w:tc>
+          <w:tcPr>
+            <w:tcW w:w="5000" w:type="dxa"/>
+          </w:tcPr>
+          <w:p>
+            <w:pPr>
+              <w:jc w:val="center"/>
+              <w:spacing w:after="0"/>
+            </w:pPr>
+            <w:r>
+              <w:rPr>
+                <w:rFonts w:ascii="Cambria (Títulos)" w:hAnsi="Cambria (Títulos)" w:eastAsia="Cambria (Títulos)" w:cs="Cambria (Títulos)"/>
+                <w:sz w:val="20"/>
+                <w:szCs w:val="20"/>
+              </w:rPr>
+              <w:t xml:space="preserve">100 ejemplares</w:t>
+            </w:r>
+          </w:p>
+        </w:tc>
+        <w:tc>
+          <w:tcPr>
+            <w:tcW w:w="5000" w:type="dxa"/>
+          </w:tcPr>
+          <w:p>
+            <w:pPr>
+              <w:jc w:val="center"/>
+              <w:spacing w:after="0"/>
+            </w:pPr>
+            <w:r>
+              <w:rPr>
+                <w:rFonts w:ascii="Cambria (Títulos)" w:hAnsi="Cambria (Títulos)" w:eastAsia="Cambria (Títulos)" w:cs="Cambria (Títulos)"/>
+                <w:sz w:val="20"/>
+                <w:szCs w:val="20"/>
+              </w:rPr>
+              <w:t xml:space="preserve">$20</w:t>
+            </w:r>
+          </w:p>
+        </w:tc>
+        <w:tc>
+          <w:tcPr>
+            <w:tcW w:w="5000" w:type="dxa"/>
+          </w:tcPr>
+          <w:p>
+            <w:pPr>
+              <w:jc w:val="center"/>
+              <w:spacing w:after="0"/>
+            </w:pPr>
+            <w:r>
+              <w:rPr>
+                <w:rFonts w:ascii="Cambria (Títulos)" w:hAnsi="Cambria (Títulos)" w:eastAsia="Cambria (Títulos)" w:cs="Cambria (Títulos)"/>
+                <w:sz w:val="20"/>
+                <w:szCs w:val="20"/>
+              </w:rPr>
+              <w:t xml:space="preserve">$20</w:t>
             </w:r>
           </w:p>
         </w:tc>

</xml_diff>

<commit_message>
idioma migraciones, colores formato mensajes, regresar estados, grafico estado por libro, formato contraseñas, diseño acciones tablas y colores de formularios
</commit_message>
<xml_diff>
--- a/public/ReporteCotizacion.docx
+++ b/public/ReporteCotizacion.docx
@@ -34,7 +34,7 @@
           <w:sz w:val="20"/>
           <w:szCs w:val="20"/>
         </w:rPr>
-        <w:t xml:space="preserve">Guayaquil, 06 de febrero de 2018</w:t>
+        <w:t xml:space="preserve">Guayaquil, 12 de febrero de 2018</w:t>
       </w:r>
     </w:p>
     <w:p>
@@ -76,7 +76,7 @@
           <w:b/>
           <w:bCs/>
         </w:rPr>
-        <w:t xml:space="preserve">titulo Ingeniería de métodos (Spanish Edition)</w:t>
+        <w:t xml:space="preserve">Gestión para la formación en gobernabilidad en el escenario ecuatorianos</w:t>
       </w:r>
     </w:p>
     <w:p>
@@ -125,7 +125,7 @@
           <w:sz w:val="20"/>
           <w:szCs w:val="20"/>
         </w:rPr>
-        <w:t xml:space="preserve">titulo Ingeniería de métodos (Spanish Edition)</w:t>
+        <w:t xml:space="preserve">Gestión para la formación en gobernabilidad en el escenario ecuatorianos</w:t>
       </w:r>
     </w:p>
     <w:p>
@@ -149,7 +149,7 @@
           <w:sz w:val="20"/>
           <w:szCs w:val="20"/>
         </w:rPr>
-        <w:t xml:space="preserve">Mauro Toscanini Segale, Luis Carlos Palacios Acero.</w:t>
+        <w:t xml:space="preserve">Mauro Toscanini Segale, Jack Chávez García.</w:t>
       </w:r>
     </w:p>
     <w:p>
@@ -173,7 +173,7 @@
           <w:sz w:val="20"/>
           <w:szCs w:val="20"/>
         </w:rPr>
-        <w:t xml:space="preserve">A2 (420 x 594 mm)</w:t>
+        <w:t xml:space="preserve">A3 (297 x 420 mm)</w:t>
       </w:r>
     </w:p>
     <w:p>
@@ -197,7 +197,7 @@
           <w:sz w:val="20"/>
           <w:szCs w:val="20"/>
         </w:rPr>
-        <w:t xml:space="preserve">reciclado</w:t>
+        <w:t xml:space="preserve">bond de 75 grs</w:t>
       </w:r>
     </w:p>
     <w:p>
@@ -221,7 +221,7 @@
           <w:sz w:val="20"/>
           <w:szCs w:val="20"/>
         </w:rPr>
-        <w:t xml:space="preserve">200</w:t>
+        <w:t xml:space="preserve">100</w:t>
       </w:r>
     </w:p>
     <w:p>
@@ -245,7 +245,7 @@
           <w:sz w:val="20"/>
           <w:szCs w:val="20"/>
         </w:rPr>
-        <w:t xml:space="preserve">colores</w:t>
+        <w:t xml:space="preserve">blanco y negro</w:t>
       </w:r>
     </w:p>
     <w:p>
@@ -269,7 +269,7 @@
           <w:sz w:val="20"/>
           <w:szCs w:val="20"/>
         </w:rPr>
-        <w:t xml:space="preserve">Cartulina plegable couché 0.12 full color tiro y retiro con laminado UV mat</w:t>
+        <w:t xml:space="preserve">ffff</w:t>
       </w:r>
     </w:p>
     <w:p>
@@ -293,7 +293,7 @@
           <w:sz w:val="20"/>
           <w:szCs w:val="20"/>
         </w:rPr>
-        <w:t xml:space="preserve">100mm x 2 solapas</w:t>
+        <w:t xml:space="preserve">asdasd</w:t>
       </w:r>
     </w:p>
     <w:p>
@@ -442,45 +442,45 @@
                 <w:sz w:val="20"/>
                 <w:szCs w:val="20"/>
               </w:rPr>
-              <w:t xml:space="preserve">50 ejemplares</w:t>
-            </w:r>
-          </w:p>
-        </w:tc>
-        <w:tc>
-          <w:tcPr>
-            <w:tcW w:w="5000" w:type="dxa"/>
-          </w:tcPr>
-          <w:p>
-            <w:pPr>
-              <w:jc w:val="center"/>
-              <w:spacing w:after="0"/>
-            </w:pPr>
-            <w:r>
-              <w:rPr>
-                <w:rFonts w:ascii="Cambria (Títulos)" w:hAnsi="Cambria (Títulos)" w:eastAsia="Cambria (Títulos)" w:cs="Cambria (Títulos)"/>
-                <w:sz w:val="20"/>
-                <w:szCs w:val="20"/>
-              </w:rPr>
-              <w:t xml:space="preserve">$20</w:t>
-            </w:r>
-          </w:p>
-        </w:tc>
-        <w:tc>
-          <w:tcPr>
-            <w:tcW w:w="5000" w:type="dxa"/>
-          </w:tcPr>
-          <w:p>
-            <w:pPr>
-              <w:jc w:val="center"/>
-              <w:spacing w:after="0"/>
-            </w:pPr>
-            <w:r>
-              <w:rPr>
-                <w:rFonts w:ascii="Cambria (Títulos)" w:hAnsi="Cambria (Títulos)" w:eastAsia="Cambria (Títulos)" w:cs="Cambria (Títulos)"/>
-                <w:sz w:val="20"/>
-                <w:szCs w:val="20"/>
-              </w:rPr>
-              <w:t xml:space="preserve">$22.4</w:t>
+              <w:t xml:space="preserve">62 ejemplares</w:t>
+            </w:r>
+          </w:p>
+        </w:tc>
+        <w:tc>
+          <w:tcPr>
+            <w:tcW w:w="5000" w:type="dxa"/>
+          </w:tcPr>
+          <w:p>
+            <w:pPr>
+              <w:jc w:val="center"/>
+              <w:spacing w:after="0"/>
+            </w:pPr>
+            <w:r>
+              <w:rPr>
+                <w:rFonts w:ascii="Cambria (Títulos)" w:hAnsi="Cambria (Títulos)" w:eastAsia="Cambria (Títulos)" w:cs="Cambria (Títulos)"/>
+                <w:sz w:val="20"/>
+                <w:szCs w:val="20"/>
+              </w:rPr>
+              <w:t xml:space="preserve">$60</w:t>
+            </w:r>
+          </w:p>
+        </w:tc>
+        <w:tc>
+          <w:tcPr>
+            <w:tcW w:w="5000" w:type="dxa"/>
+          </w:tcPr>
+          <w:p>
+            <w:pPr>
+              <w:jc w:val="center"/>
+              <w:spacing w:after="0"/>
+            </w:pPr>
+            <w:r>
+              <w:rPr>
+                <w:rFonts w:ascii="Cambria (Títulos)" w:hAnsi="Cambria (Títulos)" w:eastAsia="Cambria (Títulos)" w:cs="Cambria (Títulos)"/>
+                <w:sz w:val="20"/>
+                <w:szCs w:val="20"/>
+              </w:rPr>
+              <w:t xml:space="preserve">$67.2</w:t>
             </w:r>
           </w:p>
         </w:tc>
@@ -521,64 +521,64 @@
                 <w:sz w:val="20"/>
                 <w:szCs w:val="20"/>
               </w:rPr>
-              <w:t xml:space="preserve">VALGRAF</w:t>
-            </w:r>
-          </w:p>
-        </w:tc>
-        <w:tc>
-          <w:tcPr>
-            <w:tcW w:w="5000" w:type="dxa"/>
-          </w:tcPr>
-          <w:p>
-            <w:pPr>
-              <w:jc w:val="center"/>
-              <w:spacing w:after="0"/>
-            </w:pPr>
-            <w:r>
-              <w:rPr>
-                <w:rFonts w:ascii="Cambria (Títulos)" w:hAnsi="Cambria (Títulos)" w:eastAsia="Cambria (Títulos)" w:cs="Cambria (Títulos)"/>
-                <w:sz w:val="20"/>
-                <w:szCs w:val="20"/>
-              </w:rPr>
-              <w:t xml:space="preserve">100 ejemplares</w:t>
-            </w:r>
-          </w:p>
-        </w:tc>
-        <w:tc>
-          <w:tcPr>
-            <w:tcW w:w="5000" w:type="dxa"/>
-          </w:tcPr>
-          <w:p>
-            <w:pPr>
-              <w:jc w:val="center"/>
-              <w:spacing w:after="0"/>
-            </w:pPr>
-            <w:r>
-              <w:rPr>
-                <w:rFonts w:ascii="Cambria (Títulos)" w:hAnsi="Cambria (Títulos)" w:eastAsia="Cambria (Títulos)" w:cs="Cambria (Títulos)"/>
-                <w:sz w:val="20"/>
-                <w:szCs w:val="20"/>
-              </w:rPr>
-              <w:t xml:space="preserve">$20</w:t>
-            </w:r>
-          </w:p>
-        </w:tc>
-        <w:tc>
-          <w:tcPr>
-            <w:tcW w:w="5000" w:type="dxa"/>
-          </w:tcPr>
-          <w:p>
-            <w:pPr>
-              <w:jc w:val="center"/>
-              <w:spacing w:after="0"/>
-            </w:pPr>
-            <w:r>
-              <w:rPr>
-                <w:rFonts w:ascii="Cambria (Títulos)" w:hAnsi="Cambria (Títulos)" w:eastAsia="Cambria (Títulos)" w:cs="Cambria (Títulos)"/>
-                <w:sz w:val="20"/>
-                <w:szCs w:val="20"/>
-              </w:rPr>
-              <w:t xml:space="preserve">$20</w:t>
+              <w:t xml:space="preserve">cotizacion2</w:t>
+            </w:r>
+          </w:p>
+        </w:tc>
+        <w:tc>
+          <w:tcPr>
+            <w:tcW w:w="5000" w:type="dxa"/>
+          </w:tcPr>
+          <w:p>
+            <w:pPr>
+              <w:jc w:val="center"/>
+              <w:spacing w:after="0"/>
+            </w:pPr>
+            <w:r>
+              <w:rPr>
+                <w:rFonts w:ascii="Cambria (Títulos)" w:hAnsi="Cambria (Títulos)" w:eastAsia="Cambria (Títulos)" w:cs="Cambria (Títulos)"/>
+                <w:sz w:val="20"/>
+                <w:szCs w:val="20"/>
+              </w:rPr>
+              <w:t xml:space="preserve">20 ejemplares</w:t>
+            </w:r>
+          </w:p>
+        </w:tc>
+        <w:tc>
+          <w:tcPr>
+            <w:tcW w:w="5000" w:type="dxa"/>
+          </w:tcPr>
+          <w:p>
+            <w:pPr>
+              <w:jc w:val="center"/>
+              <w:spacing w:after="0"/>
+            </w:pPr>
+            <w:r>
+              <w:rPr>
+                <w:rFonts w:ascii="Cambria (Títulos)" w:hAnsi="Cambria (Títulos)" w:eastAsia="Cambria (Títulos)" w:cs="Cambria (Títulos)"/>
+                <w:sz w:val="20"/>
+                <w:szCs w:val="20"/>
+              </w:rPr>
+              <w:t xml:space="preserve">$60</w:t>
+            </w:r>
+          </w:p>
+        </w:tc>
+        <w:tc>
+          <w:tcPr>
+            <w:tcW w:w="5000" w:type="dxa"/>
+          </w:tcPr>
+          <w:p>
+            <w:pPr>
+              <w:jc w:val="center"/>
+              <w:spacing w:after="0"/>
+            </w:pPr>
+            <w:r>
+              <w:rPr>
+                <w:rFonts w:ascii="Cambria (Títulos)" w:hAnsi="Cambria (Títulos)" w:eastAsia="Cambria (Títulos)" w:cs="Cambria (Títulos)"/>
+                <w:sz w:val="20"/>
+                <w:szCs w:val="20"/>
+              </w:rPr>
+              <w:t xml:space="preserve">$60</w:t>
             </w:r>
           </w:p>
         </w:tc>

</xml_diff>